<commit_message>
Fragmented methods into smaller ones. Updated Documentation.
</commit_message>
<xml_diff>
--- a/Vladislav_Katrankiev_PlayFair_Documentation.docx
+++ b/Vladislav_Katrankiev_PlayFair_Documentation.docx
@@ -238,8 +238,22 @@
           <w:color w:val="4F81BD"/>
           <w:sz w:val="26"/>
         </w:rPr>
-        <w:t>4</w:t>
-      </w:r>
+        <w:t>4. Използвани технологии</w:t>
+      </w:r>
+    </w:p>
+    <w:p>
+      <w:r>
+        <w:t xml:space="preserve">Използван компилатор </w:t>
+      </w:r>
+      <w:r>
+        <w:rPr>
+          <w:lang w:val="en-US"/>
+        </w:rPr>
+        <w:t>– Eclipse.</w:t>
+      </w:r>
+    </w:p>
+    <w:p/>
+    <w:p>
       <w:r>
         <w:rPr>
           <w:rFonts w:ascii="Cambria" w:eastAsia="Cambria" w:hAnsi="Cambria" w:cs="Cambria"/>
@@ -247,18 +261,18 @@
           <w:color w:val="4F81BD"/>
           <w:sz w:val="26"/>
         </w:rPr>
-        <w:t>. Използвани технологии</w:t>
-      </w:r>
-    </w:p>
-    <w:p>
-      <w:r>
-        <w:t xml:space="preserve">Използван компилатор </w:t>
-      </w:r>
-      <w:r>
-        <w:rPr>
-          <w:lang w:val="en-US"/>
-        </w:rPr>
-        <w:t>– Eclipse.</w:t>
+        <w:t>5. Инсталация и настройки</w:t>
+      </w:r>
+    </w:p>
+    <w:p>
+      <w:r>
+        <w:t xml:space="preserve">Програмата работи директно в платформата на </w:t>
+      </w:r>
+      <w:r>
+        <w:rPr>
+          <w:lang w:val="en-US"/>
+        </w:rPr>
+        <w:t>Eclipse.</w:t>
       </w:r>
     </w:p>
     <w:p/>
@@ -270,20 +284,15 @@
           <w:color w:val="4F81BD"/>
           <w:sz w:val="26"/>
         </w:rPr>
-        <w:t>5. Инсталация и настройки</w:t>
-      </w:r>
-    </w:p>
-    <w:p>
-      <w:r>
-        <w:t xml:space="preserve">Програмата работи директно в платформата на </w:t>
-      </w:r>
-      <w:r>
-        <w:rPr>
-          <w:lang w:val="en-US"/>
-        </w:rPr>
-        <w:t>Eclipse.</w:t>
-      </w:r>
-    </w:p>
+        <w:t>6. Кратко ръководство на потребителя</w:t>
+      </w:r>
+    </w:p>
+    <w:p>
+      <w:r>
+        <w:t xml:space="preserve">Въведете дума ключ в конзолата и дума за шифроване. Желателно е да няма други символи освен букви. </w:t>
+      </w:r>
+    </w:p>
+    <w:p/>
     <w:p/>
     <w:p>
       <w:r>
@@ -293,15 +302,14 @@
           <w:color w:val="4F81BD"/>
           <w:sz w:val="26"/>
         </w:rPr>
-        <w:t>6. Кратко ръководство на потребителя</w:t>
-      </w:r>
-    </w:p>
-    <w:p>
-      <w:r>
-        <w:t xml:space="preserve">Въведете дума ключ в конзолата и дума за шифроване. Желателно е да няма други символи освен букви. </w:t>
-      </w:r>
-    </w:p>
-    <w:p/>
+        <w:t>7. Примерни данни</w:t>
+      </w:r>
+    </w:p>
+    <w:p>
+      <w:r>
+        <w:t>Няма нужда от въвеждане на такива.</w:t>
+      </w:r>
+    </w:p>
     <w:p/>
     <w:p>
       <w:r>
@@ -311,18 +319,504 @@
           <w:color w:val="4F81BD"/>
           <w:sz w:val="26"/>
         </w:rPr>
-        <w:t>7. Примерни данни</w:t>
-      </w:r>
-    </w:p>
-    <w:p>
-      <w:r>
-        <w:t>Няма нужда от въвеждане на</w:t>
-      </w:r>
-      <w:r>
-        <w:t xml:space="preserve"> такива.</w:t>
-      </w:r>
-    </w:p>
-    <w:p/>
+        <w:t>8. Описание на програмния код</w:t>
+      </w:r>
+    </w:p>
+    <w:p>
+      <w:pPr>
+        <w:rPr>
+          <w:lang w:val="en-US"/>
+        </w:rPr>
+      </w:pPr>
+      <w:r>
+        <w:t xml:space="preserve">Използвани са 3 класа </w:t>
+      </w:r>
+      <w:r>
+        <w:rPr>
+          <w:lang w:val="en-US"/>
+        </w:rPr>
+        <w:t>:</w:t>
+      </w:r>
+    </w:p>
+    <w:p>
+      <w:proofErr w:type="spellStart"/>
+      <w:r>
+        <w:rPr>
+          <w:lang w:val="en-US"/>
+        </w:rPr>
+        <w:lastRenderedPageBreak/>
+        <w:t>TableGenerator</w:t>
+      </w:r>
+      <w:proofErr w:type="spellEnd"/>
+      <w:r>
+        <w:rPr>
+          <w:lang w:val="en-US"/>
+        </w:rPr>
+        <w:t xml:space="preserve">, </w:t>
+      </w:r>
+      <w:proofErr w:type="spellStart"/>
+      <w:r>
+        <w:rPr>
+          <w:lang w:val="en-US"/>
+        </w:rPr>
+        <w:t>Cipher</w:t>
+      </w:r>
+      <w:r>
+        <w:rPr>
+          <w:lang w:val="en-US"/>
+        </w:rPr>
+        <w:t>Logi</w:t>
+      </w:r>
+      <w:r>
+        <w:rPr>
+          <w:lang w:val="en-US"/>
+        </w:rPr>
+        <w:t>c</w:t>
+      </w:r>
+      <w:proofErr w:type="spellEnd"/>
+      <w:r>
+        <w:rPr>
+          <w:lang w:val="en-US"/>
+        </w:rPr>
+        <w:t xml:space="preserve">, </w:t>
+      </w:r>
+      <w:proofErr w:type="spellStart"/>
+      <w:r>
+        <w:rPr>
+          <w:lang w:val="en-US"/>
+        </w:rPr>
+        <w:t>PlayFairCipher</w:t>
+      </w:r>
+      <w:proofErr w:type="spellEnd"/>
+      <w:r>
+        <w:t xml:space="preserve"> (в </w:t>
+      </w:r>
+      <w:proofErr w:type="spellStart"/>
+      <w:r>
+        <w:rPr>
+          <w:lang w:val="en-US"/>
+        </w:rPr>
+        <w:t>PlayFairCipher</w:t>
+      </w:r>
+      <w:proofErr w:type="spellEnd"/>
+      <w:r>
+        <w:t xml:space="preserve"> се намира </w:t>
+      </w:r>
+      <w:r>
+        <w:rPr>
+          <w:lang w:val="en-US"/>
+        </w:rPr>
+        <w:t xml:space="preserve">main </w:t>
+      </w:r>
+      <w:r>
+        <w:t>метода)</w:t>
+      </w:r>
+      <w:r>
+        <w:rPr>
+          <w:lang w:val="en-US"/>
+        </w:rPr>
+        <w:t xml:space="preserve">. </w:t>
+      </w:r>
+      <w:r>
+        <w:t xml:space="preserve">В класовете има множество методи. Главните са </w:t>
+      </w:r>
+      <w:proofErr w:type="spellStart"/>
+      <w:r>
+        <w:rPr>
+          <w:lang w:val="en-US"/>
+        </w:rPr>
+        <w:t>tableGenerator</w:t>
+      </w:r>
+      <w:proofErr w:type="spellEnd"/>
+      <w:r>
+        <w:rPr>
+          <w:lang w:val="en-US"/>
+        </w:rPr>
+        <w:t xml:space="preserve">, </w:t>
+      </w:r>
+      <w:r>
+        <w:t xml:space="preserve">и </w:t>
+      </w:r>
+      <w:r>
+        <w:rPr>
+          <w:lang w:val="en-US"/>
+        </w:rPr>
+        <w:t>convert.</w:t>
+      </w:r>
+    </w:p>
+    <w:p>
+      <w:r>
+        <w:t xml:space="preserve">Преди да бъдат използвани обаче, (след проверка за коректност) данните от входа се преработват от </w:t>
+      </w:r>
+      <w:r>
+        <w:t xml:space="preserve">методите </w:t>
+      </w:r>
+      <w:proofErr w:type="spellStart"/>
+      <w:r>
+        <w:rPr>
+          <w:lang w:val="en-US"/>
+        </w:rPr>
+        <w:t>synthesizeKeyword</w:t>
+      </w:r>
+      <w:proofErr w:type="spellEnd"/>
+      <w:r>
+        <w:rPr>
+          <w:lang w:val="en-US"/>
+        </w:rPr>
+        <w:t xml:space="preserve"> </w:t>
+      </w:r>
+      <w:r>
+        <w:t>и</w:t>
+      </w:r>
+      <w:r>
+        <w:rPr>
+          <w:lang w:val="en-US"/>
+        </w:rPr>
+        <w:t xml:space="preserve"> </w:t>
+      </w:r>
+      <w:proofErr w:type="spellStart"/>
+      <w:r>
+        <w:rPr>
+          <w:lang w:val="en-US"/>
+        </w:rPr>
+        <w:t>synthesizeCipherWord</w:t>
+      </w:r>
+      <w:proofErr w:type="spellEnd"/>
+      <w:r>
+        <w:t>, където се използва</w:t>
+      </w:r>
+      <w:r>
+        <w:t xml:space="preserve"> </w:t>
+      </w:r>
+      <w:proofErr w:type="spellStart"/>
+      <w:r>
+        <w:rPr>
+          <w:lang w:val="en-US"/>
+        </w:rPr>
+        <w:t>makeCipher</w:t>
+      </w:r>
+      <w:r>
+        <w:rPr>
+          <w:lang w:val="en-US"/>
+        </w:rPr>
+        <w:t>able</w:t>
+      </w:r>
+      <w:proofErr w:type="spellEnd"/>
+      <w:r>
+        <w:rPr>
+          <w:lang w:val="en-US"/>
+        </w:rPr>
+        <w:t xml:space="preserve"> </w:t>
+      </w:r>
+      <w:r>
+        <w:t>от основния клас, който привежда данните</w:t>
+      </w:r>
+      <w:r>
+        <w:t xml:space="preserve"> в удобен вид за правилно манипулиране от останалите класове.</w:t>
+      </w:r>
+    </w:p>
+    <w:p>
+      <w:r>
+        <w:rPr>
+          <w:lang w:val="en-US"/>
+        </w:rPr>
+        <w:t xml:space="preserve"> </w:t>
+      </w:r>
+      <w:proofErr w:type="spellStart"/>
+      <w:proofErr w:type="gramStart"/>
+      <w:r>
+        <w:rPr>
+          <w:lang w:val="en-US"/>
+        </w:rPr>
+        <w:t>tableGenerator</w:t>
+      </w:r>
+      <w:proofErr w:type="spellEnd"/>
+      <w:proofErr w:type="gramEnd"/>
+      <w:r>
+        <w:rPr>
+          <w:lang w:val="en-US"/>
+        </w:rPr>
+        <w:t xml:space="preserve"> </w:t>
+      </w:r>
+      <w:r>
+        <w:t xml:space="preserve">е метод, който връща матрица от символи. </w:t>
+      </w:r>
+      <w:r>
+        <w:t xml:space="preserve">Входният аргумент на метода е от тип </w:t>
+      </w:r>
+      <w:r>
+        <w:rPr>
+          <w:lang w:val="en-US"/>
+        </w:rPr>
+        <w:t>String.</w:t>
+      </w:r>
+      <w:r>
+        <w:t xml:space="preserve">. </w:t>
+      </w:r>
+    </w:p>
+    <w:p>
+      <w:proofErr w:type="spellStart"/>
+      <w:proofErr w:type="gramStart"/>
+      <w:r>
+        <w:rPr>
+          <w:lang w:val="en-US"/>
+        </w:rPr>
+        <w:t>synthesizeKeyword</w:t>
+      </w:r>
+      <w:proofErr w:type="spellEnd"/>
+      <w:proofErr w:type="gramEnd"/>
+      <w:r>
+        <w:rPr>
+          <w:lang w:val="en-US"/>
+        </w:rPr>
+        <w:t xml:space="preserve"> </w:t>
+      </w:r>
+      <w:r>
+        <w:t>и</w:t>
+      </w:r>
+      <w:r>
+        <w:rPr>
+          <w:lang w:val="en-US"/>
+        </w:rPr>
+        <w:t xml:space="preserve"> </w:t>
+      </w:r>
+      <w:proofErr w:type="spellStart"/>
+      <w:r>
+        <w:rPr>
+          <w:lang w:val="en-US"/>
+        </w:rPr>
+        <w:t>synthesizeCipherWord</w:t>
+      </w:r>
+      <w:proofErr w:type="spellEnd"/>
+      <w:r>
+        <w:rPr>
+          <w:lang w:val="en-US"/>
+        </w:rPr>
+        <w:t xml:space="preserve"> </w:t>
+      </w:r>
+      <w:r>
+        <w:t>са методи на останалите два класа, но имат сходни функции. И двете правят съответните им променливи да могат да бъдат използвани от главните методи. Логиката обаче е различна при двата аргумента, зададени от конзолата.</w:t>
+      </w:r>
+    </w:p>
+    <w:p>
+      <w:pPr>
+        <w:rPr>
+          <w:lang w:val="en-US"/>
+        </w:rPr>
+      </w:pPr>
+    </w:p>
+    <w:p>
+      <w:r>
+        <w:rPr>
+          <w:lang w:val="en-US"/>
+        </w:rPr>
+        <w:t>“</w:t>
+      </w:r>
+      <w:proofErr w:type="gramStart"/>
+      <w:r>
+        <w:rPr>
+          <w:lang w:val="en-US"/>
+        </w:rPr>
+        <w:t>cipher</w:t>
+      </w:r>
+      <w:proofErr w:type="gramEnd"/>
+      <w:r>
+        <w:rPr>
+          <w:lang w:val="en-US"/>
+        </w:rPr>
+        <w:t>”</w:t>
+      </w:r>
+      <w:r>
+        <w:rPr>
+          <w:lang w:val="en-US"/>
+        </w:rPr>
+        <w:t xml:space="preserve"> </w:t>
+      </w:r>
+      <w:r>
+        <w:t xml:space="preserve">е метод, който за входни аргументи приема </w:t>
+      </w:r>
+      <w:r>
+        <w:rPr>
+          <w:lang w:val="en-US"/>
+        </w:rPr>
+        <w:t xml:space="preserve">String </w:t>
+      </w:r>
+      <w:r>
+        <w:t xml:space="preserve">и двумерен масив от символи. </w:t>
+      </w:r>
+    </w:p>
+    <w:p>
+      <w:pPr>
+        <w:rPr>
+          <w:lang w:val="en-US"/>
+        </w:rPr>
+      </w:pPr>
+      <w:r>
+        <w:t>След синтезирането на думата за шифроване започва проверяването на буквите по двойки</w:t>
+      </w:r>
+      <w:r>
+        <w:rPr>
+          <w:lang w:val="en-US"/>
+        </w:rPr>
+        <w:t xml:space="preserve"> </w:t>
+      </w:r>
+      <w:r>
+        <w:t xml:space="preserve">от методът </w:t>
+      </w:r>
+      <w:proofErr w:type="spellStart"/>
+      <w:r>
+        <w:rPr>
+          <w:lang w:val="en-US"/>
+        </w:rPr>
+        <w:t>findLetters</w:t>
+      </w:r>
+      <w:proofErr w:type="spellEnd"/>
+      <w:r>
+        <w:t>. Намират се в таблицата и индек</w:t>
+      </w:r>
+      <w:r>
+        <w:t>сите им се запазват в масив</w:t>
+      </w:r>
+      <w:r>
+        <w:t>. След което, спрямо индексите, се определя по кое от правилата, описани в теорията ще се шифрират двойката букви.</w:t>
+      </w:r>
+      <w:r>
+        <w:t xml:space="preserve"> Това е изпълнено от метода </w:t>
+      </w:r>
+      <w:proofErr w:type="spellStart"/>
+      <w:r>
+        <w:rPr>
+          <w:lang w:val="en-US"/>
+        </w:rPr>
+        <w:t>playFairRules</w:t>
+      </w:r>
+      <w:proofErr w:type="spellEnd"/>
+      <w:r>
+        <w:rPr>
+          <w:lang w:val="en-US"/>
+        </w:rPr>
+        <w:t>.</w:t>
+      </w:r>
+      <w:r>
+        <w:t xml:space="preserve"> Така определените букви се записват последователно в едномерен масив от тип </w:t>
+      </w:r>
+      <w:r>
+        <w:rPr>
+          <w:lang w:val="en-US"/>
+        </w:rPr>
+        <w:t xml:space="preserve">char. </w:t>
+      </w:r>
+      <w:r>
+        <w:t xml:space="preserve">Чрез методът </w:t>
+      </w:r>
+      <w:proofErr w:type="spellStart"/>
+      <w:r>
+        <w:rPr>
+          <w:lang w:val="en-US"/>
+        </w:rPr>
+        <w:t>String.valueOf</w:t>
+      </w:r>
+      <w:proofErr w:type="spellEnd"/>
+      <w:r>
+        <w:rPr>
+          <w:lang w:val="en-US"/>
+        </w:rPr>
+        <w:t>(</w:t>
+      </w:r>
+      <w:r>
+        <w:t>масива</w:t>
+      </w:r>
+      <w:r>
+        <w:rPr>
+          <w:lang w:val="en-US"/>
+        </w:rPr>
+        <w:t>)</w:t>
+      </w:r>
+      <w:r>
+        <w:t xml:space="preserve"> обектът</w:t>
+      </w:r>
+      <w:r>
+        <w:rPr>
+          <w:lang w:val="en-US"/>
+        </w:rPr>
+        <w:t xml:space="preserve"> </w:t>
+      </w:r>
+      <w:r>
+        <w:t xml:space="preserve">се връща като шифрирана дума (обект от тип </w:t>
+      </w:r>
+      <w:r>
+        <w:rPr>
+          <w:lang w:val="en-US"/>
+        </w:rPr>
+        <w:t>String).</w:t>
+      </w:r>
+    </w:p>
+    <w:p>
+      <w:pPr>
+        <w:rPr>
+          <w:lang w:val="en-US"/>
+        </w:rPr>
+      </w:pPr>
+    </w:p>
+    <w:p>
+      <w:r>
+        <w:t xml:space="preserve">В </w:t>
+      </w:r>
+      <w:r>
+        <w:rPr>
+          <w:lang w:val="en-US"/>
+        </w:rPr>
+        <w:t xml:space="preserve">main </w:t>
+      </w:r>
+      <w:r>
+        <w:t xml:space="preserve">метода е инициализиран обект от тип </w:t>
+      </w:r>
+      <w:r>
+        <w:rPr>
+          <w:lang w:val="en-US"/>
+        </w:rPr>
+        <w:t>Scanner</w:t>
+      </w:r>
+      <w:r>
+        <w:t xml:space="preserve">, чрез който се чете от конзолата. </w:t>
+      </w:r>
+      <w:r>
+        <w:t xml:space="preserve"> Чрез метода </w:t>
+      </w:r>
+      <w:proofErr w:type="spellStart"/>
+      <w:r>
+        <w:rPr>
+          <w:lang w:val="en-US"/>
+        </w:rPr>
+        <w:t>inputData</w:t>
+      </w:r>
+      <w:proofErr w:type="spellEnd"/>
+      <w:r>
+        <w:rPr>
+          <w:lang w:val="en-US"/>
+        </w:rPr>
+        <w:t xml:space="preserve"> </w:t>
+      </w:r>
+      <w:r>
+        <w:t xml:space="preserve">се въвеждат 2та необходими аргумента за шифроване на думата. В него е използван метод </w:t>
+      </w:r>
+      <w:proofErr w:type="spellStart"/>
+      <w:r>
+        <w:rPr>
+          <w:lang w:val="en-US"/>
+        </w:rPr>
+        <w:t>isInputCorrect</w:t>
+      </w:r>
+      <w:proofErr w:type="spellEnd"/>
+      <w:r>
+        <w:t>, който проверява коректността на въведеното. Понеже е методът е изпозлван и за двата входа, има проверка за това, кой от двата метода да ползва в зависимост дали е думата за шифроване или думата ключ.</w:t>
+      </w:r>
+      <w:bookmarkStart w:id="1" w:name="_GoBack"/>
+      <w:bookmarkEnd w:id="1"/>
+      <w:r>
+        <w:t xml:space="preserve"> </w:t>
+      </w:r>
+    </w:p>
     <w:p>
       <w:r>
         <w:rPr>
@@ -331,963 +825,11 @@
           <w:color w:val="4F81BD"/>
           <w:sz w:val="26"/>
         </w:rPr>
-        <w:t>8. Описание на програмния код</w:t>
-      </w:r>
-    </w:p>
-    <w:p>
-      <w:pPr>
-        <w:rPr>
-          <w:lang w:val="en-US"/>
-        </w:rPr>
-      </w:pPr>
-      <w:r>
-        <w:t xml:space="preserve">Използвани са 3 класа </w:t>
-      </w:r>
-      <w:r>
-        <w:rPr>
-          <w:lang w:val="en-US"/>
-        </w:rPr>
-        <w:t>:</w:t>
-      </w:r>
-    </w:p>
-    <w:p>
-      <w:proofErr w:type="spellStart"/>
-      <w:r>
-        <w:rPr>
-          <w:lang w:val="en-US"/>
-        </w:rPr>
-        <w:lastRenderedPageBreak/>
-        <w:t>TableGenerator</w:t>
-      </w:r>
-      <w:proofErr w:type="spellEnd"/>
-      <w:r>
-        <w:rPr>
-          <w:lang w:val="en-US"/>
-        </w:rPr>
-        <w:t xml:space="preserve">, </w:t>
-      </w:r>
-      <w:proofErr w:type="spellStart"/>
-      <w:r>
-        <w:rPr>
-          <w:lang w:val="en-US"/>
-        </w:rPr>
-        <w:t>CipherMagic</w:t>
-      </w:r>
-      <w:proofErr w:type="spellEnd"/>
-      <w:r>
-        <w:rPr>
-          <w:lang w:val="en-US"/>
-        </w:rPr>
-        <w:t xml:space="preserve">, </w:t>
-      </w:r>
-      <w:proofErr w:type="spellStart"/>
-      <w:r>
-        <w:rPr>
-          <w:lang w:val="en-US"/>
-        </w:rPr>
-        <w:t>PlayFairCipher</w:t>
-      </w:r>
-      <w:proofErr w:type="spellEnd"/>
-      <w:r>
-        <w:rPr>
-          <w:lang w:val="en-US"/>
-        </w:rPr>
-        <w:t xml:space="preserve">. </w:t>
-      </w:r>
-      <w:r>
-        <w:t xml:space="preserve">В първите два има по един метод. Съответно </w:t>
-      </w:r>
-      <w:proofErr w:type="spellStart"/>
-      <w:r>
-        <w:rPr>
-          <w:lang w:val="en-US"/>
-        </w:rPr>
-        <w:t>tableGenerator</w:t>
-      </w:r>
-      <w:proofErr w:type="spellEnd"/>
-      <w:r>
-        <w:rPr>
-          <w:lang w:val="en-US"/>
-        </w:rPr>
-        <w:t xml:space="preserve"> </w:t>
-      </w:r>
-      <w:r>
-        <w:t xml:space="preserve">и </w:t>
-      </w:r>
-      <w:r>
-        <w:rPr>
-          <w:lang w:val="en-US"/>
-        </w:rPr>
-        <w:t>convert.</w:t>
-      </w:r>
-      <w:r>
-        <w:t xml:space="preserve"> В последния е единствено </w:t>
-      </w:r>
-      <w:r>
-        <w:rPr>
-          <w:lang w:val="en-US"/>
-        </w:rPr>
-        <w:t xml:space="preserve">main </w:t>
-      </w:r>
-      <w:r>
-        <w:t>методът.</w:t>
-      </w:r>
-    </w:p>
-    <w:p/>
-    <w:p>
-      <w:r>
-        <w:rPr>
-          <w:lang w:val="en-US"/>
-        </w:rPr>
-        <w:t xml:space="preserve"> </w:t>
-      </w:r>
-      <w:proofErr w:type="spellStart"/>
-      <w:proofErr w:type="gramStart"/>
-      <w:r>
-        <w:rPr>
-          <w:lang w:val="en-US"/>
-        </w:rPr>
-        <w:t>tableGenerator</w:t>
-      </w:r>
-      <w:proofErr w:type="spellEnd"/>
-      <w:proofErr w:type="gramEnd"/>
-      <w:r>
-        <w:rPr>
-          <w:lang w:val="en-US"/>
-        </w:rPr>
-        <w:t xml:space="preserve"> </w:t>
-      </w:r>
-      <w:r>
-        <w:t xml:space="preserve">е метод, който връща матрица от символи. В него има проверка за некоректно зададени данни, която връща подходящо съобщение и </w:t>
-      </w:r>
-      <w:r>
-        <w:rPr>
-          <w:lang w:val="en-US"/>
-        </w:rPr>
-        <w:t xml:space="preserve">null </w:t>
-      </w:r>
-      <w:r>
-        <w:t xml:space="preserve">като </w:t>
-      </w:r>
-      <w:r>
-        <w:rPr>
-          <w:lang w:val="en-US"/>
-        </w:rPr>
-        <w:t xml:space="preserve">return </w:t>
-      </w:r>
-      <w:r>
-        <w:t xml:space="preserve">стойност. </w:t>
-      </w:r>
-      <w:r>
-        <w:t xml:space="preserve">Входният аргумент на метода е от тип </w:t>
-      </w:r>
-      <w:r>
-        <w:rPr>
-          <w:lang w:val="en-US"/>
-        </w:rPr>
-        <w:t xml:space="preserve">String. </w:t>
-      </w:r>
-      <w:r>
-        <w:t xml:space="preserve">Буквите в променливата са превърнати в главни чрез метода </w:t>
-      </w:r>
-      <w:r>
-        <w:rPr>
-          <w:lang w:val="en-US"/>
-        </w:rPr>
-        <w:t>.</w:t>
-      </w:r>
-      <w:proofErr w:type="spellStart"/>
-      <w:r>
-        <w:rPr>
-          <w:lang w:val="en-US"/>
-        </w:rPr>
-        <w:t>toUpperCase</w:t>
-      </w:r>
-      <w:proofErr w:type="spellEnd"/>
-      <w:r>
-        <w:rPr>
-          <w:lang w:val="en-US"/>
-        </w:rPr>
-        <w:t>()</w:t>
-      </w:r>
-      <w:r>
-        <w:t xml:space="preserve"> на класа </w:t>
-      </w:r>
-      <w:r>
-        <w:rPr>
-          <w:lang w:val="en-US"/>
-        </w:rPr>
-        <w:t>String.</w:t>
-      </w:r>
-      <w:r>
-        <w:t xml:space="preserve"> Променената входна променлива става аргумент на класа </w:t>
-      </w:r>
-      <w:proofErr w:type="spellStart"/>
-      <w:r>
-        <w:rPr>
-          <w:lang w:val="en-US"/>
-        </w:rPr>
-        <w:t>StringBuilder</w:t>
-      </w:r>
-      <w:proofErr w:type="spellEnd"/>
-      <w:r>
-        <w:t>, от който</w:t>
-      </w:r>
-      <w:r>
-        <w:rPr>
-          <w:lang w:val="en-US"/>
-        </w:rPr>
-        <w:t xml:space="preserve"> </w:t>
-      </w:r>
-      <w:r>
-        <w:t>са използвани методите</w:t>
-      </w:r>
-      <w:r>
-        <w:rPr>
-          <w:lang w:val="en-US"/>
-        </w:rPr>
-        <w:t xml:space="preserve"> .</w:t>
-      </w:r>
-      <w:proofErr w:type="spellStart"/>
-      <w:r>
-        <w:rPr>
-          <w:lang w:val="en-US"/>
-        </w:rPr>
-        <w:t>deleteCharAt</w:t>
-      </w:r>
-      <w:proofErr w:type="spellEnd"/>
-      <w:r>
-        <w:rPr>
-          <w:lang w:val="en-US"/>
-        </w:rPr>
-        <w:t xml:space="preserve">(index) </w:t>
-      </w:r>
-      <w:r>
-        <w:t xml:space="preserve">и </w:t>
-      </w:r>
-      <w:r>
-        <w:rPr>
-          <w:lang w:val="en-US"/>
-        </w:rPr>
-        <w:t>.insert(index, &lt;</w:t>
-      </w:r>
-      <w:r>
-        <w:t xml:space="preserve">променлива от тип чар&gt;) . Чрез тези методи се замества буквата </w:t>
-      </w:r>
-      <w:r>
-        <w:rPr>
-          <w:lang w:val="en-US"/>
-        </w:rPr>
-        <w:t xml:space="preserve">J </w:t>
-      </w:r>
-      <w:r>
-        <w:t xml:space="preserve">с буквата </w:t>
-      </w:r>
-      <w:r>
-        <w:rPr>
-          <w:lang w:val="en-US"/>
-        </w:rPr>
-        <w:t xml:space="preserve">I, </w:t>
-      </w:r>
-      <w:r>
-        <w:t>ако се намира в кодовата дума. Също така се премахват всички символи, които не са букви.</w:t>
-      </w:r>
-      <w:r>
-        <w:t xml:space="preserve"> П</w:t>
-      </w:r>
-      <w:r>
-        <w:t>ремахват</w:t>
-      </w:r>
-      <w:r>
-        <w:t xml:space="preserve"> се</w:t>
-      </w:r>
-      <w:r>
-        <w:t xml:space="preserve"> дублиращи букви от кодовата дума. </w:t>
-      </w:r>
-    </w:p>
-    <w:p>
-      <w:r>
-        <w:t xml:space="preserve"> Въведен е обект от тип </w:t>
-      </w:r>
-      <w:r>
-        <w:rPr>
-          <w:lang w:val="en-US"/>
-        </w:rPr>
-        <w:t>String alphabet</w:t>
-      </w:r>
-      <w:r>
-        <w:t>. Той има стойност всички главни букви</w:t>
-      </w:r>
-      <w:r>
-        <w:t xml:space="preserve"> (без </w:t>
-      </w:r>
-      <w:r>
-        <w:rPr>
-          <w:lang w:val="en-US"/>
-        </w:rPr>
-        <w:t>J)</w:t>
-      </w:r>
-      <w:r>
-        <w:t xml:space="preserve"> от английската азбука. От него се премахват буквите, които се съдържат в </w:t>
-      </w:r>
-      <w:r>
-        <w:t xml:space="preserve">кодовата дума. </w:t>
-      </w:r>
-    </w:p>
-    <w:p>
-      <w:r>
-        <w:t>Започва манипулация отново над</w:t>
-      </w:r>
-      <w:r>
-        <w:t xml:space="preserve"> вече синтезираният</w:t>
-      </w:r>
-      <w:r>
-        <w:t xml:space="preserve"> </w:t>
-      </w:r>
-      <w:r>
-        <w:rPr>
-          <w:lang w:val="en-US"/>
-        </w:rPr>
-        <w:t>String</w:t>
-      </w:r>
-      <w:r>
-        <w:t xml:space="preserve"> обект</w:t>
-      </w:r>
-      <w:r>
-        <w:t xml:space="preserve">. Попълва се таблица от </w:t>
-      </w:r>
-      <w:r>
-        <w:rPr>
-          <w:lang w:val="en-US"/>
-        </w:rPr>
-        <w:t>char</w:t>
-      </w:r>
-      <w:r>
-        <w:t xml:space="preserve"> елементи, като първо се слагат символите в получения </w:t>
-      </w:r>
-      <w:r>
-        <w:rPr>
-          <w:lang w:val="en-US"/>
-        </w:rPr>
-        <w:t xml:space="preserve">String </w:t>
-      </w:r>
-      <w:r>
-        <w:t>и после се добавят елементите от синтезираната азбука. Връща се получената таблица.</w:t>
-      </w:r>
-    </w:p>
-    <w:p>
-      <w:pPr>
-        <w:rPr>
-          <w:lang w:val="en-US"/>
-        </w:rPr>
-      </w:pPr>
-    </w:p>
-    <w:p>
-      <w:r>
-        <w:rPr>
-          <w:lang w:val="en-US"/>
-        </w:rPr>
-        <w:t>“</w:t>
-      </w:r>
-      <w:proofErr w:type="gramStart"/>
-      <w:r>
-        <w:rPr>
-          <w:lang w:val="en-US"/>
-        </w:rPr>
-        <w:t>c</w:t>
-      </w:r>
-      <w:r>
-        <w:rPr>
-          <w:lang w:val="en-US"/>
-        </w:rPr>
-        <w:t>onvert</w:t>
-      </w:r>
-      <w:proofErr w:type="gramEnd"/>
-      <w:r>
-        <w:rPr>
-          <w:lang w:val="en-US"/>
-        </w:rPr>
-        <w:t>”</w:t>
-      </w:r>
-      <w:r>
-        <w:rPr>
-          <w:lang w:val="en-US"/>
-        </w:rPr>
-        <w:t xml:space="preserve"> </w:t>
-      </w:r>
-      <w:r>
-        <w:t xml:space="preserve">е метод, който за входни аргументи приема </w:t>
-      </w:r>
-      <w:r>
-        <w:rPr>
-          <w:lang w:val="en-US"/>
-        </w:rPr>
-        <w:t xml:space="preserve">String </w:t>
-      </w:r>
-      <w:r>
-        <w:t xml:space="preserve">и двумерен масив от символи. </w:t>
-      </w:r>
-    </w:p>
-    <w:p>
-      <w:pPr>
-        <w:rPr>
-          <w:lang w:val="en-US"/>
-        </w:rPr>
-      </w:pPr>
-      <w:r>
-        <w:t xml:space="preserve">Първоначално се прави проверка за коректно зададени данни и отново връща </w:t>
-      </w:r>
-      <w:r>
-        <w:rPr>
-          <w:lang w:val="en-US"/>
-        </w:rPr>
-        <w:t xml:space="preserve">null </w:t>
-      </w:r>
-      <w:r>
-        <w:t>при некоректни. Отново е използван методът .</w:t>
-      </w:r>
-      <w:proofErr w:type="spellStart"/>
-      <w:r>
-        <w:rPr>
-          <w:lang w:val="en-US"/>
-        </w:rPr>
-        <w:t>toUpperCase</w:t>
-      </w:r>
-      <w:proofErr w:type="spellEnd"/>
-      <w:r>
-        <w:rPr>
-          <w:lang w:val="en-US"/>
-        </w:rPr>
-        <w:t>()</w:t>
-      </w:r>
-      <w:r>
-        <w:t xml:space="preserve"> над низа</w:t>
-      </w:r>
-      <w:r>
-        <w:rPr>
-          <w:lang w:val="en-US"/>
-        </w:rPr>
-        <w:t xml:space="preserve"> </w:t>
-      </w:r>
-      <w:r>
-        <w:t xml:space="preserve">и след това стойността му е присвоена на обект от тип </w:t>
-      </w:r>
-      <w:proofErr w:type="spellStart"/>
-      <w:r>
-        <w:rPr>
-          <w:lang w:val="en-US"/>
-        </w:rPr>
-        <w:t>StringBuilder</w:t>
-      </w:r>
-      <w:proofErr w:type="spellEnd"/>
-      <w:r>
-        <w:rPr>
-          <w:lang w:val="en-US"/>
-        </w:rPr>
-        <w:t xml:space="preserve">. </w:t>
-      </w:r>
-      <w:r>
-        <w:t>Новият обект е пречистен от символи различни от главни латински букви.</w:t>
-      </w:r>
-      <w:r>
-        <w:rPr>
-          <w:lang w:val="en-US"/>
-        </w:rPr>
-        <w:t xml:space="preserve"> </w:t>
-      </w:r>
-      <w:r>
-        <w:t xml:space="preserve">Проверява се </w:t>
-      </w:r>
-      <w:r>
-        <w:t>дали низа съдържа</w:t>
-      </w:r>
-      <w:r>
-        <w:t xml:space="preserve"> </w:t>
-      </w:r>
-      <w:r>
-        <w:rPr>
-          <w:lang w:val="en-US"/>
-        </w:rPr>
-        <w:t xml:space="preserve">J </w:t>
-      </w:r>
-      <w:r>
-        <w:t xml:space="preserve">и се превръща в </w:t>
-      </w:r>
-      <w:r>
-        <w:rPr>
-          <w:lang w:val="en-US"/>
-        </w:rPr>
-        <w:t>I.</w:t>
-      </w:r>
-      <w:r>
-        <w:t xml:space="preserve"> След което се добавя „Х“ между 2 еднакви букви, ако има такива.</w:t>
-      </w:r>
-      <w:r>
-        <w:t xml:space="preserve"> Ако има 2 „Х“, се добавя </w:t>
-      </w:r>
-      <w:r>
-        <w:rPr>
-          <w:lang w:val="en-US"/>
-        </w:rPr>
-        <w:t>“Q”</w:t>
-      </w:r>
-      <w:r>
-        <w:t xml:space="preserve"> между тях. След това се проверява дали низът съдърва нечетен брой символи и се добавя </w:t>
-      </w:r>
-      <w:r>
-        <w:rPr>
-          <w:lang w:val="en-US"/>
-        </w:rPr>
-        <w:t>“X”</w:t>
-      </w:r>
-      <w:r>
-        <w:t xml:space="preserve"> накрая, ако е така. Аналогично, ако последната буква е </w:t>
-      </w:r>
-      <w:r>
-        <w:rPr>
-          <w:lang w:val="en-US"/>
-        </w:rPr>
-        <w:t>“X”</w:t>
-      </w:r>
-      <w:r>
-        <w:t xml:space="preserve">, се добавя </w:t>
-      </w:r>
-      <w:r>
-        <w:rPr>
-          <w:lang w:val="en-US"/>
-        </w:rPr>
-        <w:t>“Q”</w:t>
-      </w:r>
-      <w:r>
-        <w:t xml:space="preserve">. След синтезирането на думата за шифроване започва проверяването на буквите по двойки. Намират се в таблицата и индексите им се запазват в променливи. След което, спрямо индексите, се определя по кое от правилата, описани в теорията ще се шифрират двойката букви. Така определените букви се записват последователно в едномерен масив от тип </w:t>
-      </w:r>
-      <w:r>
-        <w:rPr>
-          <w:lang w:val="en-US"/>
-        </w:rPr>
-        <w:t xml:space="preserve">char. </w:t>
-      </w:r>
-      <w:r>
-        <w:t xml:space="preserve">Инициализира се нов обект от тип </w:t>
-      </w:r>
-      <w:proofErr w:type="spellStart"/>
-      <w:r>
-        <w:rPr>
-          <w:lang w:val="en-US"/>
-        </w:rPr>
-        <w:t>StringBuilder</w:t>
-      </w:r>
-      <w:proofErr w:type="spellEnd"/>
-      <w:r>
-        <w:rPr>
-          <w:lang w:val="en-US"/>
-        </w:rPr>
-        <w:t xml:space="preserve">, в </w:t>
-      </w:r>
-      <w:proofErr w:type="spellStart"/>
-      <w:r>
-        <w:rPr>
-          <w:lang w:val="en-US"/>
-        </w:rPr>
-        <w:t>който</w:t>
-      </w:r>
-      <w:proofErr w:type="spellEnd"/>
-      <w:r>
-        <w:rPr>
-          <w:lang w:val="en-US"/>
-        </w:rPr>
-        <w:t xml:space="preserve"> </w:t>
-      </w:r>
-      <w:proofErr w:type="spellStart"/>
-      <w:r>
-        <w:rPr>
-          <w:lang w:val="en-US"/>
-        </w:rPr>
-        <w:t>се</w:t>
-      </w:r>
-      <w:proofErr w:type="spellEnd"/>
-      <w:r>
-        <w:rPr>
-          <w:lang w:val="en-US"/>
-        </w:rPr>
-        <w:t xml:space="preserve"> </w:t>
-      </w:r>
-      <w:proofErr w:type="spellStart"/>
-      <w:r>
-        <w:rPr>
-          <w:lang w:val="en-US"/>
-        </w:rPr>
-        <w:t>присвояват</w:t>
-      </w:r>
-      <w:proofErr w:type="spellEnd"/>
-      <w:r>
-        <w:rPr>
-          <w:lang w:val="en-US"/>
-        </w:rPr>
-        <w:t xml:space="preserve"> </w:t>
-      </w:r>
-      <w:proofErr w:type="spellStart"/>
-      <w:r>
-        <w:rPr>
-          <w:lang w:val="en-US"/>
-        </w:rPr>
-        <w:t>всеки</w:t>
-      </w:r>
-      <w:proofErr w:type="spellEnd"/>
-      <w:r>
-        <w:rPr>
-          <w:lang w:val="en-US"/>
-        </w:rPr>
-        <w:t xml:space="preserve"> </w:t>
-      </w:r>
-      <w:proofErr w:type="spellStart"/>
-      <w:r>
-        <w:rPr>
-          <w:lang w:val="en-US"/>
-        </w:rPr>
-        <w:t>един</w:t>
-      </w:r>
-      <w:proofErr w:type="spellEnd"/>
-      <w:r>
-        <w:rPr>
-          <w:lang w:val="en-US"/>
-        </w:rPr>
-        <w:t xml:space="preserve"> </w:t>
-      </w:r>
-      <w:proofErr w:type="spellStart"/>
-      <w:r>
-        <w:rPr>
-          <w:lang w:val="en-US"/>
-        </w:rPr>
-        <w:t>от</w:t>
-      </w:r>
-      <w:proofErr w:type="spellEnd"/>
-      <w:r>
-        <w:rPr>
-          <w:lang w:val="en-US"/>
-        </w:rPr>
-        <w:t xml:space="preserve"> </w:t>
-      </w:r>
-      <w:proofErr w:type="spellStart"/>
-      <w:r>
-        <w:rPr>
-          <w:lang w:val="en-US"/>
-        </w:rPr>
-        <w:t>елементите</w:t>
-      </w:r>
-      <w:proofErr w:type="spellEnd"/>
-      <w:r>
-        <w:rPr>
-          <w:lang w:val="en-US"/>
-        </w:rPr>
-        <w:t xml:space="preserve"> </w:t>
-      </w:r>
-      <w:proofErr w:type="spellStart"/>
-      <w:r>
-        <w:rPr>
-          <w:lang w:val="en-US"/>
-        </w:rPr>
-        <w:t>на</w:t>
-      </w:r>
-      <w:proofErr w:type="spellEnd"/>
-      <w:r>
-        <w:rPr>
-          <w:lang w:val="en-US"/>
-        </w:rPr>
-        <w:t xml:space="preserve"> </w:t>
-      </w:r>
-      <w:proofErr w:type="spellStart"/>
-      <w:r>
-        <w:rPr>
-          <w:lang w:val="en-US"/>
-        </w:rPr>
-        <w:t>масива</w:t>
-      </w:r>
-      <w:proofErr w:type="spellEnd"/>
-      <w:r>
-        <w:rPr>
-          <w:lang w:val="en-US"/>
-        </w:rPr>
-        <w:t xml:space="preserve"> </w:t>
-      </w:r>
-      <w:proofErr w:type="spellStart"/>
-      <w:r>
-        <w:rPr>
-          <w:lang w:val="en-US"/>
-        </w:rPr>
-        <w:t>чрез</w:t>
-      </w:r>
-      <w:proofErr w:type="spellEnd"/>
-      <w:r>
-        <w:rPr>
-          <w:lang w:val="en-US"/>
-        </w:rPr>
-        <w:t xml:space="preserve"> </w:t>
-      </w:r>
-      <w:proofErr w:type="spellStart"/>
-      <w:r>
-        <w:rPr>
-          <w:lang w:val="en-US"/>
-        </w:rPr>
-        <w:t>методът</w:t>
-      </w:r>
-      <w:proofErr w:type="spellEnd"/>
-      <w:r>
-        <w:rPr>
-          <w:lang w:val="en-US"/>
-        </w:rPr>
-        <w:t xml:space="preserve"> .append(</w:t>
-      </w:r>
-      <w:r>
-        <w:t xml:space="preserve">&lt;променлива от тип </w:t>
-      </w:r>
-      <w:r>
-        <w:rPr>
-          <w:lang w:val="en-US"/>
-        </w:rPr>
-        <w:t>char&gt;</w:t>
-      </w:r>
-      <w:r>
-        <w:t>)</w:t>
-      </w:r>
-      <w:r>
-        <w:t>. Чрез методът .</w:t>
-      </w:r>
-      <w:proofErr w:type="spellStart"/>
-      <w:r>
-        <w:rPr>
-          <w:lang w:val="en-US"/>
-        </w:rPr>
-        <w:t>toString</w:t>
-      </w:r>
-      <w:proofErr w:type="spellEnd"/>
-      <w:r>
-        <w:t xml:space="preserve"> обектът</w:t>
-      </w:r>
-      <w:r>
-        <w:rPr>
-          <w:lang w:val="en-US"/>
-        </w:rPr>
-        <w:t xml:space="preserve"> </w:t>
-      </w:r>
-      <w:r>
-        <w:t xml:space="preserve">се връща като шифрирана дума (обект от тип </w:t>
-      </w:r>
-      <w:r>
-        <w:rPr>
-          <w:lang w:val="en-US"/>
-        </w:rPr>
-        <w:t>String).</w:t>
-      </w:r>
-    </w:p>
-    <w:p>
-      <w:pPr>
-        <w:rPr>
-          <w:lang w:val="en-US"/>
-        </w:rPr>
-      </w:pPr>
-    </w:p>
-    <w:p>
-      <w:pPr>
-        <w:rPr>
-          <w:lang w:val="en-US"/>
-        </w:rPr>
-      </w:pPr>
-      <w:r>
-        <w:t xml:space="preserve">В </w:t>
-      </w:r>
-      <w:r>
-        <w:rPr>
-          <w:lang w:val="en-US"/>
-        </w:rPr>
-        <w:t xml:space="preserve">main </w:t>
-      </w:r>
-      <w:r>
-        <w:t xml:space="preserve">метода е инициализиран обект от тип </w:t>
-      </w:r>
-      <w:r>
-        <w:rPr>
-          <w:lang w:val="en-US"/>
-        </w:rPr>
-        <w:t>Scanner</w:t>
-      </w:r>
-      <w:r>
-        <w:t xml:space="preserve">, чрез който се чете от конзолата. В конзолата се принтират съобщения за улеснение на потребителя относно необходимата информация. На  два обекта от тип </w:t>
-      </w:r>
-      <w:r>
-        <w:rPr>
-          <w:lang w:val="en-US"/>
-        </w:rPr>
-        <w:t xml:space="preserve">String </w:t>
-      </w:r>
-      <w:r>
-        <w:t xml:space="preserve">са присвоение необходимите данни за изпълнението на шифъра. В масив от тип </w:t>
-      </w:r>
-      <w:r>
-        <w:rPr>
-          <w:lang w:val="en-US"/>
-        </w:rPr>
-        <w:t xml:space="preserve">char </w:t>
-      </w:r>
-      <w:r>
-        <w:t xml:space="preserve">е присвоен резултата от изпълнението на метода </w:t>
-      </w:r>
-      <w:proofErr w:type="spellStart"/>
-      <w:r>
-        <w:rPr>
-          <w:lang w:val="en-US"/>
-        </w:rPr>
-        <w:t>tableGenerator</w:t>
-      </w:r>
-      <w:proofErr w:type="spellEnd"/>
-      <w:r>
-        <w:rPr>
-          <w:lang w:val="en-US"/>
-        </w:rPr>
-        <w:t xml:space="preserve"> </w:t>
-      </w:r>
-      <w:r>
-        <w:t xml:space="preserve">от класа </w:t>
-      </w:r>
-      <w:proofErr w:type="spellStart"/>
-      <w:r>
-        <w:rPr>
-          <w:lang w:val="en-US"/>
-        </w:rPr>
-        <w:t>TableGenerator</w:t>
-      </w:r>
-      <w:proofErr w:type="spellEnd"/>
-      <w:r>
-        <w:rPr>
-          <w:lang w:val="en-US"/>
-        </w:rPr>
-        <w:t xml:space="preserve"> и </w:t>
-      </w:r>
-      <w:proofErr w:type="spellStart"/>
-      <w:r>
-        <w:rPr>
-          <w:lang w:val="en-US"/>
-        </w:rPr>
-        <w:t>след</w:t>
-      </w:r>
-      <w:proofErr w:type="spellEnd"/>
-      <w:r>
-        <w:rPr>
-          <w:lang w:val="en-US"/>
-        </w:rPr>
-        <w:t xml:space="preserve"> </w:t>
-      </w:r>
-      <w:proofErr w:type="spellStart"/>
-      <w:r>
-        <w:rPr>
-          <w:lang w:val="en-US"/>
-        </w:rPr>
-        <w:t>това</w:t>
-      </w:r>
-      <w:proofErr w:type="spellEnd"/>
-      <w:r>
-        <w:rPr>
-          <w:lang w:val="en-US"/>
-        </w:rPr>
-        <w:t xml:space="preserve"> е </w:t>
-      </w:r>
-      <w:proofErr w:type="spellStart"/>
-      <w:r>
-        <w:rPr>
-          <w:lang w:val="en-US"/>
-        </w:rPr>
-        <w:t>отпечатан</w:t>
-      </w:r>
-      <w:proofErr w:type="spellEnd"/>
-      <w:r>
-        <w:rPr>
-          <w:lang w:val="en-US"/>
-        </w:rPr>
-        <w:t xml:space="preserve"> в </w:t>
-      </w:r>
-      <w:proofErr w:type="spellStart"/>
-      <w:r>
-        <w:rPr>
-          <w:lang w:val="en-US"/>
-        </w:rPr>
-        <w:t>конзолата</w:t>
-      </w:r>
-      <w:proofErr w:type="spellEnd"/>
-      <w:r>
-        <w:rPr>
-          <w:lang w:val="en-US"/>
-        </w:rPr>
-        <w:t>.</w:t>
-      </w:r>
-    </w:p>
-    <w:p>
-      <w:pPr>
-        <w:rPr>
-          <w:lang w:val="en-US"/>
-        </w:rPr>
-      </w:pPr>
-      <w:r>
-        <w:t xml:space="preserve">На екрана се принтира резултат от метода </w:t>
-      </w:r>
-      <w:r>
-        <w:rPr>
-          <w:lang w:val="en-US"/>
-        </w:rPr>
-        <w:t>convert</w:t>
-      </w:r>
-      <w:r>
-        <w:t>(&lt;първи въведен обект&gt;,&lt;втори въведен обект&gt;)</w:t>
-      </w:r>
-      <w:r>
-        <w:rPr>
-          <w:lang w:val="en-US"/>
-        </w:rPr>
-        <w:t xml:space="preserve"> </w:t>
-      </w:r>
-      <w:r>
-        <w:t xml:space="preserve">от класа </w:t>
-      </w:r>
-      <w:proofErr w:type="spellStart"/>
-      <w:r>
-        <w:rPr>
-          <w:lang w:val="en-US"/>
-        </w:rPr>
-        <w:t>CipherMagic</w:t>
-      </w:r>
-      <w:proofErr w:type="spellEnd"/>
-      <w:r>
-        <w:rPr>
-          <w:lang w:val="en-US"/>
-        </w:rPr>
-        <w:t>.</w:t>
-      </w:r>
-      <w:r>
-        <w:t xml:space="preserve"> </w:t>
-      </w:r>
-    </w:p>
-    <w:p>
-      <w:r>
-        <w:rPr>
-          <w:rFonts w:ascii="Cambria" w:eastAsia="Cambria" w:hAnsi="Cambria" w:cs="Cambria"/>
-          <w:b/>
-          <w:color w:val="4F81BD"/>
-          <w:sz w:val="26"/>
-        </w:rPr>
-        <w:t>9. Приноси на курсиста, ограничения</w:t>
-      </w:r>
-      <w:r>
-        <w:rPr>
-          <w:rFonts w:ascii="Cambria" w:eastAsia="Cambria" w:hAnsi="Cambria" w:cs="Cambria"/>
-          <w:b/>
-          <w:color w:val="4F81BD"/>
-          <w:sz w:val="26"/>
-        </w:rPr>
-        <w:t xml:space="preserve"> и възможности за бъдещо разширение</w:t>
-      </w:r>
-    </w:p>
-    <w:p>
-      <w:r>
-        <w:lastRenderedPageBreak/>
+        <w:t>9. Приноси на курсиста, ограничения и възможности за бъдещо разширение</w:t>
+      </w:r>
+    </w:p>
+    <w:p>
+      <w:r>
         <w:t>Програмата може да се използва за шифриране на съобщения при необходимост за секретно пренасяне на информация. Кодът може да се използва като основна логика за създаване на приложение, което шифрира съобщения.</w:t>
       </w:r>
     </w:p>
@@ -1312,8 +854,6 @@
       <w:r>
         <w:t>http://stackoverflow.com/</w:t>
       </w:r>
-      <w:bookmarkStart w:id="1" w:name="_GoBack"/>
-      <w:bookmarkEnd w:id="1"/>
     </w:p>
     <w:p>
       <w:r>

</xml_diff>